<commit_message>
Ajout d'informations concernant l'hébergeur one.com
</commit_message>
<xml_diff>
--- a/hebergeur.docx
+++ b/hebergeur.docx
@@ -85,243 +85,482 @@
     </w:p>
     <w:p>
       <w:pPr>
+        <w:pStyle w:val="ListParagraph"/>
+        <w:numPr>
+          <w:ilvl w:val="0"/>
+          <w:numId w:val="2"/>
+        </w:numPr>
+      </w:pPr>
+      <w:r>
+        <w:t>Période de 12 mois reconduite 30 jours avant le terme. Pour résilier celle-ci doit être faite 30 jours avant ce terme et reçu par one.com dans ces délais.</w:t>
+      </w:r>
+    </w:p>
+    <w:p>
+      <w:pPr>
+        <w:pStyle w:val="ListParagraph"/>
+        <w:numPr>
+          <w:ilvl w:val="0"/>
+          <w:numId w:val="2"/>
+        </w:numPr>
+        <w:spacing w:after="0" w:line="240" w:lineRule="auto"/>
+        <w:rPr>
+          <w:rFonts w:ascii="Arial" w:eastAsia="Times New Roman" w:hAnsi="Arial" w:cs="Arial"/>
+          <w:sz w:val="18"/>
+          <w:szCs w:val="18"/>
+          <w:lang w:eastAsia="fr-FR"/>
+        </w:rPr>
+      </w:pPr>
+      <w:r>
+        <w:rPr>
+          <w:rFonts w:ascii="Arial" w:eastAsia="Times New Roman" w:hAnsi="Arial" w:cs="Arial"/>
+          <w:sz w:val="18"/>
+          <w:szCs w:val="18"/>
+          <w:lang w:eastAsia="fr-FR"/>
+        </w:rPr>
+        <w:t>Pour résilier son abonnement, il faut contacter l'assistance One.com, qui, par courrier électronique, enverra un lien</w:t>
+      </w:r>
+      <w:r>
+        <w:rPr>
+          <w:rFonts w:ascii="Arial" w:eastAsia="Times New Roman" w:hAnsi="Arial" w:cs="Arial"/>
+          <w:sz w:val="18"/>
+          <w:szCs w:val="18"/>
+          <w:lang w:eastAsia="fr-FR"/>
+        </w:rPr>
+        <w:t xml:space="preserve"> </w:t>
+      </w:r>
+      <w:r>
+        <w:rPr>
+          <w:rFonts w:ascii="Arial" w:eastAsia="Times New Roman" w:hAnsi="Arial" w:cs="Arial"/>
+          <w:sz w:val="18"/>
+          <w:szCs w:val="18"/>
+          <w:lang w:eastAsia="fr-FR"/>
+        </w:rPr>
+        <w:t>permettant d'annuler l'abonnement. Le courrier électronique est envoyé à l'adresse e-mail figurant dans les informations</w:t>
+      </w:r>
+      <w:r>
+        <w:rPr>
+          <w:rFonts w:ascii="Arial" w:eastAsia="Times New Roman" w:hAnsi="Arial" w:cs="Arial"/>
+          <w:sz w:val="18"/>
+          <w:szCs w:val="18"/>
+          <w:lang w:eastAsia="fr-FR"/>
+        </w:rPr>
+        <w:t xml:space="preserve"> </w:t>
+      </w:r>
+      <w:r>
+        <w:rPr>
+          <w:rFonts w:ascii="Arial" w:eastAsia="Times New Roman" w:hAnsi="Arial" w:cs="Arial"/>
+          <w:sz w:val="18"/>
+          <w:szCs w:val="18"/>
+          <w:lang w:eastAsia="fr-FR"/>
+        </w:rPr>
+        <w:t>de contact</w:t>
+      </w:r>
+      <w:r>
+        <w:rPr>
+          <w:rFonts w:ascii="Arial" w:eastAsia="Times New Roman" w:hAnsi="Arial" w:cs="Arial"/>
+          <w:sz w:val="18"/>
+          <w:szCs w:val="18"/>
+          <w:lang w:eastAsia="fr-FR"/>
+        </w:rPr>
+        <w:t>s</w:t>
+      </w:r>
+      <w:r>
+        <w:rPr>
+          <w:rFonts w:ascii="Arial" w:eastAsia="Times New Roman" w:hAnsi="Arial" w:cs="Arial"/>
+          <w:sz w:val="18"/>
+          <w:szCs w:val="18"/>
+          <w:lang w:eastAsia="fr-FR"/>
+        </w:rPr>
+        <w:t xml:space="preserve"> </w:t>
+      </w:r>
+      <w:r>
+        <w:rPr>
+          <w:rFonts w:ascii="Arial" w:eastAsia="Times New Roman" w:hAnsi="Arial" w:cs="Arial"/>
+          <w:sz w:val="18"/>
+          <w:szCs w:val="18"/>
+          <w:lang w:eastAsia="fr-FR"/>
+        </w:rPr>
+        <w:t>associés</w:t>
+      </w:r>
+      <w:r>
+        <w:rPr>
+          <w:rFonts w:ascii="Arial" w:eastAsia="Times New Roman" w:hAnsi="Arial" w:cs="Arial"/>
+          <w:sz w:val="18"/>
+          <w:szCs w:val="18"/>
+          <w:lang w:eastAsia="fr-FR"/>
+        </w:rPr>
+        <w:t xml:space="preserve"> à l'abonnement. Le client doit cliquer sur le lien envoyé, puis confirmer la résiliation en saisissant le</w:t>
+      </w:r>
+      <w:r>
+        <w:rPr>
+          <w:rFonts w:ascii="Arial" w:eastAsia="Times New Roman" w:hAnsi="Arial" w:cs="Arial"/>
+          <w:sz w:val="18"/>
+          <w:szCs w:val="18"/>
+          <w:lang w:eastAsia="fr-FR"/>
+        </w:rPr>
+        <w:t xml:space="preserve"> </w:t>
+      </w:r>
+      <w:r>
+        <w:rPr>
+          <w:rFonts w:ascii="Arial" w:eastAsia="Times New Roman" w:hAnsi="Arial" w:cs="Arial"/>
+          <w:sz w:val="18"/>
+          <w:szCs w:val="18"/>
+          <w:lang w:eastAsia="fr-FR"/>
+        </w:rPr>
+        <w:t>mot de passe associé à l'abonnement. Il est également possible de résilier son abonnement par lettre dûment signée</w:t>
+      </w:r>
+    </w:p>
+    <w:p>
+      <w:pPr>
+        <w:pStyle w:val="ListParagraph"/>
+        <w:numPr>
+          <w:ilvl w:val="0"/>
+          <w:numId w:val="2"/>
+        </w:numPr>
+        <w:spacing w:after="0" w:line="240" w:lineRule="auto"/>
+        <w:rPr>
+          <w:rFonts w:ascii="Arial" w:eastAsia="Times New Roman" w:hAnsi="Arial" w:cs="Arial"/>
+          <w:sz w:val="18"/>
+          <w:szCs w:val="18"/>
+          <w:lang w:eastAsia="fr-FR"/>
+        </w:rPr>
+      </w:pPr>
+      <w:r>
+        <w:rPr>
+          <w:rFonts w:ascii="Arial" w:eastAsia="Times New Roman" w:hAnsi="Arial" w:cs="Arial"/>
+          <w:sz w:val="18"/>
+          <w:szCs w:val="18"/>
+          <w:lang w:eastAsia="fr-FR"/>
+        </w:rPr>
+        <w:t>envoyée par courrier postal ou par fax.</w:t>
+      </w:r>
+    </w:p>
+    <w:p>
+      <w:pPr>
+        <w:spacing w:after="0" w:line="240" w:lineRule="auto"/>
         <w:ind w:left="360"/>
-      </w:pPr>
-    </w:p>
-    <w:p>
-      <w:pPr>
-        <w:pStyle w:val="ListParagraph"/>
-        <w:numPr>
-          <w:ilvl w:val="0"/>
-          <w:numId w:val="1"/>
-        </w:numPr>
-      </w:pPr>
-      <w:r>
-        <w:t>mavenHosting.com :</w:t>
-      </w:r>
-    </w:p>
-    <w:p>
-      <w:pPr>
-        <w:pStyle w:val="ListParagraph"/>
-        <w:numPr>
-          <w:ilvl w:val="0"/>
-          <w:numId w:val="2"/>
-        </w:numPr>
-      </w:pPr>
-      <w:r>
-        <w:t>PHP 5.3, MySQL.</w:t>
-      </w:r>
-    </w:p>
-    <w:p>
-      <w:pPr>
-        <w:pStyle w:val="ListParagraph"/>
-        <w:numPr>
-          <w:ilvl w:val="0"/>
-          <w:numId w:val="2"/>
-        </w:numPr>
-      </w:pPr>
-      <w:r>
-        <w:t>75 GO.</w:t>
-      </w:r>
-    </w:p>
-    <w:p>
-      <w:pPr>
-        <w:pStyle w:val="ListParagraph"/>
-        <w:numPr>
-          <w:ilvl w:val="0"/>
-          <w:numId w:val="2"/>
-        </w:numPr>
-      </w:pPr>
-      <w:r>
-        <w:t>4,99€/mois : soit 59,88€/an.</w:t>
-      </w:r>
-    </w:p>
-    <w:p/>
-    <w:p>
-      <w:pPr>
-        <w:pStyle w:val="ListParagraph"/>
-        <w:numPr>
-          <w:ilvl w:val="0"/>
-          <w:numId w:val="1"/>
-        </w:numPr>
-      </w:pPr>
-      <w:r>
-        <w:t>1and1 :</w:t>
-      </w:r>
-    </w:p>
-    <w:p>
-      <w:pPr>
-        <w:pStyle w:val="ListParagraph"/>
-        <w:numPr>
-          <w:ilvl w:val="0"/>
-          <w:numId w:val="1"/>
-        </w:numPr>
-      </w:pPr>
-      <w:r>
-        <w:t>1ere offre</w:t>
-      </w:r>
-    </w:p>
-    <w:p>
-      <w:pPr>
-        <w:pStyle w:val="ListParagraph"/>
-        <w:numPr>
-          <w:ilvl w:val="0"/>
-          <w:numId w:val="2"/>
-        </w:numPr>
-      </w:pPr>
-      <w:r>
-        <w:t>PHP 5.5, MySQL.</w:t>
-      </w:r>
-    </w:p>
-    <w:p>
-      <w:pPr>
-        <w:pStyle w:val="ListParagraph"/>
-        <w:numPr>
-          <w:ilvl w:val="0"/>
-          <w:numId w:val="2"/>
-        </w:numPr>
-      </w:pPr>
-      <w:r>
-        <w:t>10 GO.</w:t>
-      </w:r>
-    </w:p>
-    <w:p>
-      <w:pPr>
-        <w:pStyle w:val="ListParagraph"/>
-        <w:numPr>
-          <w:ilvl w:val="0"/>
-          <w:numId w:val="2"/>
-        </w:numPr>
-      </w:pPr>
-      <w:r>
-        <w:t xml:space="preserve">Première année : </w:t>
-      </w:r>
-      <w:r>
-        <w:t>1,19</w:t>
-      </w:r>
-      <w:r>
-        <w:t xml:space="preserve">€/mois </w:t>
-      </w:r>
-      <w:r>
-        <w:t>TTC : soit 14,28€/an. + 4,99€/an.</w:t>
-      </w:r>
-    </w:p>
-    <w:p>
-      <w:pPr>
-        <w:pStyle w:val="ListParagraph"/>
-        <w:numPr>
-          <w:ilvl w:val="0"/>
-          <w:numId w:val="2"/>
-        </w:numPr>
-      </w:pPr>
-      <w:r>
-        <w:t>Années suivantes : 3,59€/mois TTC : soit 43,08€/an. + 5,99€/an.</w:t>
-      </w:r>
-    </w:p>
-    <w:p>
-      <w:pPr>
-        <w:pStyle w:val="ListParagraph"/>
-        <w:numPr>
-          <w:ilvl w:val="0"/>
-          <w:numId w:val="1"/>
-        </w:numPr>
-      </w:pPr>
-      <w:r>
-        <w:t>2eme offre</w:t>
-      </w:r>
-    </w:p>
-    <w:p>
-      <w:pPr>
-        <w:pStyle w:val="ListParagraph"/>
-        <w:numPr>
-          <w:ilvl w:val="0"/>
-          <w:numId w:val="2"/>
-        </w:numPr>
-      </w:pPr>
-      <w:r>
-        <w:t>PHP 5.5, MySQL, BDD pouvant aller jusqu’à 1 GO.</w:t>
-      </w:r>
-    </w:p>
-    <w:p>
-      <w:pPr>
-        <w:pStyle w:val="ListParagraph"/>
-        <w:numPr>
-          <w:ilvl w:val="0"/>
-          <w:numId w:val="2"/>
-        </w:numPr>
-      </w:pPr>
-      <w:r>
-        <w:t>50 GO.</w:t>
-      </w:r>
-    </w:p>
-    <w:p>
-      <w:pPr>
-        <w:pStyle w:val="ListParagraph"/>
-        <w:numPr>
-          <w:ilvl w:val="0"/>
-          <w:numId w:val="2"/>
-        </w:numPr>
-      </w:pPr>
-      <w:r>
-        <w:t xml:space="preserve">Première année : 3,59€/mois TTC : soit </w:t>
-      </w:r>
-      <w:r>
-        <w:t>43,08€/an.</w:t>
-      </w:r>
-    </w:p>
-    <w:p>
-      <w:pPr>
-        <w:pStyle w:val="ListParagraph"/>
-        <w:numPr>
-          <w:ilvl w:val="0"/>
-          <w:numId w:val="2"/>
-        </w:numPr>
-      </w:pPr>
-      <w:r>
-        <w:t>Années suivantes : 5,99€/mois TTC : soit 71,88€/an.</w:t>
-      </w:r>
-    </w:p>
-    <w:p/>
-    <w:p>
-      <w:pPr>
-        <w:pStyle w:val="ListParagraph"/>
-        <w:numPr>
-          <w:ilvl w:val="0"/>
-          <w:numId w:val="1"/>
-        </w:numPr>
-      </w:pPr>
-      <w:r>
-        <w:t>PHPNET</w:t>
-      </w:r>
-    </w:p>
-    <w:p>
-      <w:pPr>
-        <w:pStyle w:val="ListParagraph"/>
-        <w:numPr>
-          <w:ilvl w:val="0"/>
-          <w:numId w:val="2"/>
-        </w:numPr>
-      </w:pPr>
-      <w:r>
-        <w:t>30 GO.</w:t>
-      </w:r>
-    </w:p>
-    <w:p>
-      <w:pPr>
-        <w:pStyle w:val="ListParagraph"/>
-        <w:numPr>
-          <w:ilvl w:val="0"/>
-          <w:numId w:val="2"/>
-        </w:numPr>
-      </w:pPr>
-      <w:r>
-        <w:t>1,99€/mois HT : soit 23,88€/an</w:t>
-      </w:r>
-      <w:r>
-        <w:t xml:space="preserve"> HT</w:t>
+        <w:rPr>
+          <w:rFonts w:ascii="Arial" w:eastAsia="Times New Roman" w:hAnsi="Arial" w:cs="Arial"/>
+          <w:sz w:val="18"/>
+          <w:szCs w:val="18"/>
+          <w:lang w:eastAsia="fr-FR"/>
+        </w:rPr>
+      </w:pPr>
+    </w:p>
+    <w:p>
+      <w:pPr>
+        <w:pStyle w:val="ListParagraph"/>
+        <w:numPr>
+          <w:ilvl w:val="0"/>
+          <w:numId w:val="2"/>
+        </w:numPr>
+        <w:spacing w:after="0" w:line="240" w:lineRule="auto"/>
+        <w:rPr>
+          <w:rFonts w:ascii="Arial" w:eastAsia="Times New Roman" w:hAnsi="Arial" w:cs="Arial"/>
+          <w:sz w:val="18"/>
+          <w:szCs w:val="18"/>
+          <w:lang w:eastAsia="fr-FR"/>
+        </w:rPr>
+      </w:pPr>
+      <w:r>
+        <w:rPr>
+          <w:rFonts w:ascii="Arial" w:eastAsia="Times New Roman" w:hAnsi="Arial" w:cs="Arial"/>
+          <w:sz w:val="18"/>
+          <w:szCs w:val="18"/>
+          <w:lang w:eastAsia="fr-FR"/>
+        </w:rPr>
+        <w:t>Exemple :</w:t>
+      </w:r>
+    </w:p>
+    <w:p>
+      <w:pPr>
+        <w:pStyle w:val="ListParagraph"/>
+        <w:numPr>
+          <w:ilvl w:val="0"/>
+          <w:numId w:val="2"/>
+        </w:numPr>
+        <w:spacing w:after="0" w:line="240" w:lineRule="auto"/>
+        <w:rPr>
+          <w:rFonts w:ascii="Arial" w:eastAsia="Times New Roman" w:hAnsi="Arial" w:cs="Arial"/>
+          <w:sz w:val="18"/>
+          <w:szCs w:val="18"/>
+          <w:lang w:eastAsia="fr-FR"/>
+        </w:rPr>
+      </w:pPr>
+      <w:r>
+        <w:rPr>
+          <w:rFonts w:ascii="Arial" w:eastAsia="Times New Roman" w:hAnsi="Arial" w:cs="Arial"/>
+          <w:sz w:val="18"/>
+          <w:szCs w:val="18"/>
+          <w:lang w:eastAsia="fr-FR"/>
+        </w:rPr>
+        <w:t>Un abonnement souscrit le 1er janvier 2008 dure jusqu'au 31 décembre 2008. Si le client ne souhaite pas continuer son</w:t>
+      </w:r>
+    </w:p>
+    <w:p>
+      <w:pPr>
+        <w:pStyle w:val="ListParagraph"/>
+        <w:numPr>
+          <w:ilvl w:val="0"/>
+          <w:numId w:val="2"/>
+        </w:numPr>
+        <w:spacing w:after="0" w:line="240" w:lineRule="auto"/>
+        <w:rPr>
+          <w:rFonts w:ascii="Arial" w:eastAsia="Times New Roman" w:hAnsi="Arial" w:cs="Arial"/>
+          <w:sz w:val="18"/>
+          <w:szCs w:val="18"/>
+          <w:lang w:eastAsia="fr-FR"/>
+        </w:rPr>
+      </w:pPr>
+      <w:r>
+        <w:rPr>
+          <w:rFonts w:ascii="Arial" w:eastAsia="Times New Roman" w:hAnsi="Arial" w:cs="Arial"/>
+          <w:sz w:val="18"/>
+          <w:szCs w:val="18"/>
+          <w:lang w:eastAsia="fr-FR"/>
+        </w:rPr>
+        <w:t>abonnement l'année suivante (2009), il doit donc l'annuler avant le 30 novembre 2008.</w:t>
       </w:r>
       <w:bookmarkStart w:id="0" w:name="_GoBack"/>
       <w:bookmarkEnd w:id="0"/>
+    </w:p>
+    <w:p>
+      <w:pPr>
+        <w:ind w:left="360"/>
+      </w:pPr>
+    </w:p>
+    <w:p>
+      <w:pPr>
+        <w:pStyle w:val="ListParagraph"/>
+        <w:numPr>
+          <w:ilvl w:val="0"/>
+          <w:numId w:val="1"/>
+        </w:numPr>
+      </w:pPr>
+      <w:r>
+        <w:t>mavenHosting.com :</w:t>
+      </w:r>
+    </w:p>
+    <w:p>
+      <w:pPr>
+        <w:pStyle w:val="ListParagraph"/>
+        <w:numPr>
+          <w:ilvl w:val="0"/>
+          <w:numId w:val="2"/>
+        </w:numPr>
+      </w:pPr>
+      <w:r>
+        <w:t>PHP 5.3, MySQL.</w:t>
+      </w:r>
+    </w:p>
+    <w:p>
+      <w:pPr>
+        <w:pStyle w:val="ListParagraph"/>
+        <w:numPr>
+          <w:ilvl w:val="0"/>
+          <w:numId w:val="2"/>
+        </w:numPr>
+      </w:pPr>
+      <w:r>
+        <w:t>75 GO.</w:t>
+      </w:r>
+    </w:p>
+    <w:p>
+      <w:pPr>
+        <w:pStyle w:val="ListParagraph"/>
+        <w:numPr>
+          <w:ilvl w:val="0"/>
+          <w:numId w:val="2"/>
+        </w:numPr>
+      </w:pPr>
+      <w:r>
+        <w:t>4,99€/mois : soit 59,88€/an.</w:t>
+      </w:r>
+    </w:p>
+    <w:p/>
+    <w:p>
+      <w:pPr>
+        <w:pStyle w:val="ListParagraph"/>
+        <w:numPr>
+          <w:ilvl w:val="0"/>
+          <w:numId w:val="1"/>
+        </w:numPr>
+      </w:pPr>
+      <w:r>
+        <w:t>1and1 :</w:t>
+      </w:r>
+    </w:p>
+    <w:p>
+      <w:pPr>
+        <w:pStyle w:val="ListParagraph"/>
+        <w:numPr>
+          <w:ilvl w:val="0"/>
+          <w:numId w:val="1"/>
+        </w:numPr>
+      </w:pPr>
+      <w:r>
+        <w:t>1ere offre</w:t>
+      </w:r>
+    </w:p>
+    <w:p>
+      <w:pPr>
+        <w:pStyle w:val="ListParagraph"/>
+        <w:numPr>
+          <w:ilvl w:val="0"/>
+          <w:numId w:val="2"/>
+        </w:numPr>
+      </w:pPr>
+      <w:r>
+        <w:t>PHP 5.5, MySQL.</w:t>
+      </w:r>
+    </w:p>
+    <w:p>
+      <w:pPr>
+        <w:pStyle w:val="ListParagraph"/>
+        <w:numPr>
+          <w:ilvl w:val="0"/>
+          <w:numId w:val="2"/>
+        </w:numPr>
+      </w:pPr>
+      <w:r>
+        <w:t>10 GO.</w:t>
+      </w:r>
+    </w:p>
+    <w:p>
+      <w:pPr>
+        <w:pStyle w:val="ListParagraph"/>
+        <w:numPr>
+          <w:ilvl w:val="0"/>
+          <w:numId w:val="2"/>
+        </w:numPr>
+      </w:pPr>
+      <w:r>
+        <w:t xml:space="preserve">Première année : </w:t>
+      </w:r>
+      <w:r>
+        <w:t>1,19</w:t>
+      </w:r>
+      <w:r>
+        <w:t xml:space="preserve">€/mois </w:t>
+      </w:r>
+      <w:r>
+        <w:t>TTC : soit 14,28€/an. + 4,99€/an.</w:t>
+      </w:r>
+    </w:p>
+    <w:p>
+      <w:pPr>
+        <w:pStyle w:val="ListParagraph"/>
+        <w:numPr>
+          <w:ilvl w:val="0"/>
+          <w:numId w:val="2"/>
+        </w:numPr>
+      </w:pPr>
+      <w:r>
+        <w:t>Années suivantes : 3,59€/mois TTC : soit 43,08€/an. + 5,99€/an.</w:t>
+      </w:r>
+    </w:p>
+    <w:p>
+      <w:pPr>
+        <w:pStyle w:val="ListParagraph"/>
+        <w:numPr>
+          <w:ilvl w:val="0"/>
+          <w:numId w:val="1"/>
+        </w:numPr>
+      </w:pPr>
+      <w:r>
+        <w:t>2eme offre</w:t>
+      </w:r>
+    </w:p>
+    <w:p>
+      <w:pPr>
+        <w:pStyle w:val="ListParagraph"/>
+        <w:numPr>
+          <w:ilvl w:val="0"/>
+          <w:numId w:val="2"/>
+        </w:numPr>
+      </w:pPr>
+      <w:r>
+        <w:t>PHP 5.5, MySQL, BDD pouvant aller jusqu’à 1 GO.</w:t>
+      </w:r>
+    </w:p>
+    <w:p>
+      <w:pPr>
+        <w:pStyle w:val="ListParagraph"/>
+        <w:numPr>
+          <w:ilvl w:val="0"/>
+          <w:numId w:val="2"/>
+        </w:numPr>
+      </w:pPr>
+      <w:r>
+        <w:t>50 GO.</w:t>
+      </w:r>
+    </w:p>
+    <w:p>
+      <w:pPr>
+        <w:pStyle w:val="ListParagraph"/>
+        <w:numPr>
+          <w:ilvl w:val="0"/>
+          <w:numId w:val="2"/>
+        </w:numPr>
+      </w:pPr>
+      <w:r>
+        <w:t xml:space="preserve">Première année : 3,59€/mois TTC : soit </w:t>
+      </w:r>
+      <w:r>
+        <w:t>43,08€/an.</w:t>
+      </w:r>
+    </w:p>
+    <w:p>
+      <w:pPr>
+        <w:pStyle w:val="ListParagraph"/>
+        <w:numPr>
+          <w:ilvl w:val="0"/>
+          <w:numId w:val="2"/>
+        </w:numPr>
+      </w:pPr>
+      <w:r>
+        <w:t>Années suivantes : 5,99€/mois TTC : soit 71,88€/an.</w:t>
+      </w:r>
+    </w:p>
+    <w:p/>
+    <w:p>
+      <w:pPr>
+        <w:pStyle w:val="ListParagraph"/>
+        <w:numPr>
+          <w:ilvl w:val="0"/>
+          <w:numId w:val="1"/>
+        </w:numPr>
+      </w:pPr>
+      <w:r>
+        <w:t>PHPNET</w:t>
+      </w:r>
+    </w:p>
+    <w:p>
+      <w:pPr>
+        <w:pStyle w:val="ListParagraph"/>
+        <w:numPr>
+          <w:ilvl w:val="0"/>
+          <w:numId w:val="2"/>
+        </w:numPr>
+      </w:pPr>
+      <w:r>
+        <w:t>30 GO.</w:t>
+      </w:r>
+    </w:p>
+    <w:p>
+      <w:pPr>
+        <w:pStyle w:val="ListParagraph"/>
+        <w:numPr>
+          <w:ilvl w:val="0"/>
+          <w:numId w:val="2"/>
+        </w:numPr>
+      </w:pPr>
+      <w:r>
+        <w:t>1,99€/mois HT : soit 23,88€/an</w:t>
+      </w:r>
+      <w:r>
+        <w:t xml:space="preserve"> HT</w:t>
+      </w:r>
       <w:r>
         <w:t>.</w:t>
       </w:r>
@@ -363,6 +602,7 @@
         </w:numPr>
       </w:pPr>
       <w:r>
+        <w:lastRenderedPageBreak/>
         <w:t>Ovh.com</w:t>
       </w:r>
     </w:p>

</xml_diff>